<commit_message>
Project 2 Submission 2
</commit_message>
<xml_diff>
--- a/P2/P2.1-submission-JP1.docx
+++ b/P2/P2.1-submission-JP1.docx
@@ -42,10 +42,7 @@
         <w:jc w:val="center"/>
       </w:pPr>
       <w:r>
-        <w:t xml:space="preserve">Make a copy of this document. </w:t>
-      </w:r>
-      <w:r>
-        <w:t>Complete each section. When you are ready, save your file as a PDF document and submit it here:</w:t>
+        <w:t>Make a copy of this document. Complete each section. When you are ready, save your file as a PDF document and submit it here:</w:t>
       </w:r>
       <w:hyperlink r:id="rId7">
         <w:r>
@@ -68,10 +65,7 @@
         <w:fldChar w:fldCharType="begin"/>
       </w:r>
       <w:r>
-        <w:instrText xml:space="preserve"> HYPERLINK "https://classroom.udacity.com/</w:instrText>
-      </w:r>
-      <w:r>
-        <w:instrText xml:space="preserve">nanodegrees/nd008/parts/8d60a887-d4c1-4b0e-8873-b2f36435eb39/project" </w:instrText>
+        <w:instrText xml:space="preserve"> HYPERLINK "https://classroom.udacity.com/nanodegrees/nd008/parts/8d60a887-d4c1-4b0e-8873-b2f36435eb39/project" </w:instrText>
       </w:r>
       <w:r>
         <w:fldChar w:fldCharType="separate"/>
@@ -148,10 +142,7 @@
         <w:contextualSpacing/>
       </w:pPr>
       <w:r>
-        <w:t>What decisions needs</w:t>
-      </w:r>
-      <w:r>
-        <w:t xml:space="preserve"> to be made?</w:t>
+        <w:t>What decisions needs to be made?</w:t>
       </w:r>
     </w:p>
     <w:p>
@@ -163,30 +154,7 @@
         <w:t>The objective is to generate a dataset from different sources</w:t>
       </w:r>
       <w:r>
-        <w:t xml:space="preserve">. Each source needs to be analyzed in order to clean the data as much as possible. For example, if an intended variable has missing values, this dataset can be removed of the missing value filled with a calculated value. In this case I did not find missing values, but in order to merge the data I have to modify the column with the City name to allow for the join to happen. During the join, it is also necessary to decide which columns to keep and which to remove from the final set. In this case the desired columns </w:t>
-      </w:r>
-      <w:proofErr w:type="gramStart"/>
-      <w:r>
-        <w:t>are :</w:t>
-      </w:r>
-      <w:proofErr w:type="gramEnd"/>
-      <w:r>
-        <w:t xml:space="preserve"> </w:t>
-      </w:r>
-      <w:r>
-        <w:t>'City',</w:t>
-      </w:r>
-      <w:r>
-        <w:t xml:space="preserve"> </w:t>
-      </w:r>
-      <w:r>
-        <w:t>'2010 Census Population',</w:t>
-      </w:r>
-      <w:r>
-        <w:t xml:space="preserve"> </w:t>
-      </w:r>
-      <w:r>
-        <w:t xml:space="preserve">'Total </w:t>
+        <w:t xml:space="preserve">. Each source needs to be analyzed in order to clean the data as much as possible. For example, if an intended variable has missing values, this dataset can be removed of the missing value filled with a calculated value. In this case I did not find missing values, but in order to merge the data I have to modify the column with the City name to allow for the join to happen. During the join, it is also necessary to decide which columns to keep and which to remove from the final set. In this case the desired columns are: 'City', '2010 Census Population', 'Total </w:t>
       </w:r>
       <w:proofErr w:type="spellStart"/>
       <w:r>
@@ -194,34 +162,19 @@
       </w:r>
       <w:proofErr w:type="spellEnd"/>
       <w:r>
-        <w:t xml:space="preserve"> Sales'</w:t>
-      </w:r>
-      <w:r>
-        <w:t xml:space="preserve">, </w:t>
-      </w:r>
-      <w:r>
-        <w:t>'Households with Under 18',</w:t>
-      </w:r>
-      <w:r>
-        <w:t xml:space="preserve"> </w:t>
-      </w:r>
-      <w:r>
-        <w:t>'Land Area',</w:t>
-      </w:r>
-      <w:r>
-        <w:t xml:space="preserve"> </w:t>
-      </w:r>
-      <w:r>
-        <w:t>'Population Density',</w:t>
-      </w:r>
-      <w:r>
-        <w:t xml:space="preserve"> and </w:t>
-      </w:r>
-      <w:r>
-        <w:t>'Total Families'</w:t>
-      </w:r>
-      <w:r>
-        <w:t>.</w:t>
+        <w:t xml:space="preserve"> Sales', 'Households with Under 18', 'Land Area', 'Population Density', and 'Total Families'.</w:t>
+      </w:r>
+      <w:r>
+        <w:t xml:space="preserve"> Ultimately this dataset will be used to perform and analysis to recommend a city where a new, the 14</w:t>
+      </w:r>
+      <w:r>
+        <w:rPr>
+          <w:vertAlign w:val="superscript"/>
+        </w:rPr>
+        <w:t>th</w:t>
+      </w:r>
+      <w:r>
+        <w:t xml:space="preserve">, pet store should be open. </w:t>
       </w:r>
     </w:p>
     <w:p/>
@@ -316,15 +269,7 @@
           <w:sz w:val="20"/>
           <w:szCs w:val="20"/>
         </w:rPr>
-        <w:t xml:space="preserve"> provide the avera</w:t>
-      </w:r>
-      <w:r>
-        <w:rPr>
-          <w:i/>
-          <w:sz w:val="20"/>
-          <w:szCs w:val="20"/>
-        </w:rPr>
-        <w:t>ges on your data set here to help reviewers check your work. You should round up to two decimal places, ex: 1.24</w:t>
+        <w:t xml:space="preserve"> provide the averages on your data set here to help reviewers check your work. You should round up to two decimal places, ex: 1.24</w:t>
       </w:r>
     </w:p>
     <w:p>
@@ -1041,6 +986,7 @@
                 <w:sz w:val="20"/>
                 <w:szCs w:val="20"/>
               </w:rPr>
+              <w:lastRenderedPageBreak/>
               <w:t>Total Families</w:t>
             </w:r>
           </w:p>
@@ -1197,15 +1143,48 @@
         <w:t xml:space="preserve">Yes, there is one city that has outlier values for most of the feature. </w:t>
       </w:r>
       <w:r>
+        <w:t xml:space="preserve">In general, </w:t>
+      </w:r>
+      <w:r>
         <w:t>Cheyenne</w:t>
       </w:r>
       <w:r>
-        <w:t xml:space="preserve"> (Fig 1) </w:t>
-      </w:r>
-      <w:bookmarkStart w:id="0" w:name="_GoBack"/>
-      <w:bookmarkEnd w:id="0"/>
-      <w:r>
-        <w:t xml:space="preserve">has higher Population, total sales, households, population density with lower number of families than the average for the other 10 cities. This adds variation to the features if we were going to use the whole dataset (with outliers). The IQR method used for outlier identification correctly found the city with outlier data and I strongly suggest to remove it from the dataset for further analyses. </w:t>
+        <w:t xml:space="preserve"> (Fig 1) has higher Population, total sales, households, population density with lower number of families than the average for the other 10 cities. </w:t>
+      </w:r>
+      <w:r>
+        <w:t>Population Density</w:t>
+      </w:r>
+      <w:r>
+        <w:t xml:space="preserve"> and </w:t>
+      </w:r>
+      <w:r>
+        <w:t xml:space="preserve">Total </w:t>
+      </w:r>
+      <w:proofErr w:type="spellStart"/>
+      <w:r>
+        <w:t>Pawdacity</w:t>
+      </w:r>
+      <w:proofErr w:type="spellEnd"/>
+      <w:r>
+        <w:t xml:space="preserve"> Sales</w:t>
+      </w:r>
+      <w:r>
+        <w:t xml:space="preserve"> for Cheyenne are outside the range of the IQR and are clearly higher than the other cities. </w:t>
+      </w:r>
+      <w:r>
+        <w:t>Th</w:t>
+      </w:r>
+      <w:r>
+        <w:t>ese outliers, add</w:t>
+      </w:r>
+      <w:r>
+        <w:t xml:space="preserve"> variation to the features if we were going to use the whole dataset (with outliers). The IQR method used for outlier identification correctly found the </w:t>
+      </w:r>
+      <w:r>
+        <w:t>Cheyenne as an outlier city</w:t>
+      </w:r>
+      <w:r>
+        <w:t xml:space="preserve"> I strongly suggest to remove it from the dataset for further analyses. </w:t>
       </w:r>
     </w:p>
     <w:p/>
@@ -1262,6 +1241,71 @@
         </w:drawing>
       </w:r>
     </w:p>
+    <w:p/>
+    <w:p>
+      <w:r>
+        <w:t xml:space="preserve">The outlier analysis also identified </w:t>
+      </w:r>
+      <w:proofErr w:type="spellStart"/>
+      <w:r>
+        <w:t>Gillete</w:t>
+      </w:r>
+      <w:proofErr w:type="spellEnd"/>
+      <w:r>
+        <w:t xml:space="preserve"> to have </w:t>
+      </w:r>
+      <w:proofErr w:type="spellStart"/>
+      <w:r>
+        <w:t>outliers</w:t>
+      </w:r>
+      <w:proofErr w:type="spellEnd"/>
+      <w:r>
+        <w:t xml:space="preserve">, but only in the </w:t>
+      </w:r>
+      <w:r>
+        <w:t xml:space="preserve">Total </w:t>
+      </w:r>
+      <w:proofErr w:type="spellStart"/>
+      <w:r>
+        <w:t>Pawdacity</w:t>
+      </w:r>
+      <w:proofErr w:type="spellEnd"/>
+      <w:r>
+        <w:t xml:space="preserve"> Sales</w:t>
+      </w:r>
+      <w:r>
+        <w:t xml:space="preserve">. While the sales value for </w:t>
+      </w:r>
+      <w:proofErr w:type="spellStart"/>
+      <w:r>
+        <w:t>Gillete</w:t>
+      </w:r>
+      <w:proofErr w:type="spellEnd"/>
+      <w:r>
+        <w:t xml:space="preserve"> is higher and outside the IQR it is the only feature this city has with outliers and all other feature’s values are not only inside the IQR, but not tending toward any direction in particular. In other words, the other features show </w:t>
+      </w:r>
+      <w:proofErr w:type="spellStart"/>
+      <w:r>
+        <w:t>Gillete</w:t>
+      </w:r>
+      <w:proofErr w:type="spellEnd"/>
+      <w:r>
+        <w:t xml:space="preserve"> within the range of the other cities, contrary to Cheyenne, where all the feature are either the highest or the lowest values across cities. Additionally, the Sales value for </w:t>
+      </w:r>
+      <w:proofErr w:type="spellStart"/>
+      <w:r>
+        <w:t>Gillete</w:t>
+      </w:r>
+      <w:proofErr w:type="spellEnd"/>
+      <w:r>
+        <w:t xml:space="preserve"> is not that far from the higher IQR value suggesting it might be safe to keep this value and therefore the city in the dataset. I will keep 10 cities in my dataset. </w:t>
+      </w:r>
+      <w:bookmarkStart w:id="0" w:name="_GoBack"/>
+      <w:bookmarkEnd w:id="0"/>
+      <w:r>
+        <w:t xml:space="preserve"> </w:t>
+      </w:r>
+    </w:p>
     <w:p>
       <w:pPr>
         <w:rPr>
@@ -1285,15 +1329,7 @@
           <w:szCs w:val="28"/>
           <w:u w:val="single"/>
         </w:rPr>
-        <w:t>Before you Su</w:t>
-      </w:r>
-      <w:r>
-        <w:rPr>
-          <w:sz w:val="28"/>
-          <w:szCs w:val="28"/>
-          <w:u w:val="single"/>
-        </w:rPr>
-        <w:t>bmit</w:t>
+        <w:t>Before you Submit</w:t>
       </w:r>
     </w:p>
     <w:p>
@@ -1308,21 +1344,7 @@
             <w:color w:val="0000FF"/>
             <w:u w:val="single"/>
           </w:rPr>
-          <w:t>ru</w:t>
-        </w:r>
-        <w:r>
-          <w:rPr>
-            <w:color w:val="0000FF"/>
-            <w:u w:val="single"/>
-          </w:rPr>
-          <w:t>b</w:t>
-        </w:r>
-        <w:r>
-          <w:rPr>
-            <w:color w:val="0000FF"/>
-            <w:u w:val="single"/>
-          </w:rPr>
-          <w:t>ric</w:t>
+          <w:t>rubric</w:t>
         </w:r>
       </w:hyperlink>
       <w:r>

</xml_diff>